<commit_message>
change some label info
</commit_message>
<xml_diff>
--- a/doc/订单系统使用说明.docx
+++ b/doc/订单系统使用说明.docx
@@ -5,7 +5,9 @@
     <w:p>
       <w:pPr>
         <w:pStyle w:val="1"/>
-        <w:jc w:val="center"/>
+        <w:rPr>
+          <w:rFonts w:hint="eastAsia"/>
+        </w:rPr>
       </w:pPr>
       <w:r>
         <w:rPr>
@@ -22,16 +24,10 @@
     </w:p>
     <w:p>
       <w:pPr>
-        <w:pStyle w:val="1"/>
-        <w:rPr>
-          <w:rFonts w:ascii="Arial" w:hAnsi="Arial" w:cs="Arial"/>
-        </w:rPr>
+        <w:pStyle w:val="2"/>
       </w:pPr>
       <w:bookmarkStart w:id="0" w:name="_Toc415695420"/>
       <w:r>
-        <w:rPr>
-          <w:rFonts w:ascii="Arial" w:hAnsi="Arial" w:cs="Arial"/>
-        </w:rPr>
         <w:t>用户角色描述</w:t>
       </w:r>
       <w:bookmarkEnd w:id="0"/>
@@ -822,7 +818,7 @@
                     <pic:cNvPicPr/>
                   </pic:nvPicPr>
                   <pic:blipFill>
-                    <a:blip r:embed="rId7"/>
+                    <a:blip r:embed="rId8"/>
                     <a:stretch>
                       <a:fillRect/>
                     </a:stretch>
@@ -842,9 +838,330 @@
           </wp:inline>
         </w:drawing>
       </w:r>
+    </w:p>
+    <w:p>
+      <w:pPr>
+        <w:pStyle w:val="2"/>
+      </w:pPr>
+      <w:r>
+        <w:rPr>
+          <w:rFonts w:hint="eastAsia"/>
+        </w:rPr>
+        <w:t>员工使用说明</w:t>
+      </w:r>
+    </w:p>
+    <w:p>
+      <w:pPr>
+        <w:pStyle w:val="3"/>
+      </w:pPr>
+      <w:r>
+        <w:rPr>
+          <w:rFonts w:hint="eastAsia"/>
+        </w:rPr>
+        <w:t>订单管理</w:t>
+      </w:r>
+    </w:p>
+    <w:p>
+      <w:r>
+        <w:t>成功登陆后</w:t>
+      </w:r>
+      <w:r>
+        <w:rPr>
+          <w:rFonts w:hint="eastAsia"/>
+        </w:rPr>
+        <w:t>，</w:t>
+      </w:r>
+      <w:r>
+        <w:t>界面如下</w:t>
+      </w:r>
+      <w:r>
+        <w:rPr>
+          <w:rFonts w:hint="eastAsia"/>
+        </w:rPr>
+        <w:t>：</w:t>
+      </w:r>
+    </w:p>
+    <w:p>
+      <w:r>
+        <w:rPr>
+          <w:noProof/>
+        </w:rPr>
+        <w:drawing>
+          <wp:inline distT="0" distB="0" distL="0" distR="0" wp14:anchorId="06D2F8F7" wp14:editId="60E35430">
+            <wp:extent cx="5274310" cy="1654175"/>
+            <wp:effectExtent l="0" t="0" r="2540" b="3175"/>
+            <wp:docPr id="10" name="图片 10"/>
+            <wp:cNvGraphicFramePr>
+              <a:graphicFrameLocks xmlns:a="http://schemas.openxmlformats.org/drawingml/2006/main" noChangeAspect="1"/>
+            </wp:cNvGraphicFramePr>
+            <a:graphic xmlns:a="http://schemas.openxmlformats.org/drawingml/2006/main">
+              <a:graphicData uri="http://schemas.openxmlformats.org/drawingml/2006/picture">
+                <pic:pic xmlns:pic="http://schemas.openxmlformats.org/drawingml/2006/picture">
+                  <pic:nvPicPr>
+                    <pic:cNvPr id="1" name=""/>
+                    <pic:cNvPicPr/>
+                  </pic:nvPicPr>
+                  <pic:blipFill>
+                    <a:blip r:embed="rId9"/>
+                    <a:stretch>
+                      <a:fillRect/>
+                    </a:stretch>
+                  </pic:blipFill>
+                  <pic:spPr>
+                    <a:xfrm>
+                      <a:off x="0" y="0"/>
+                      <a:ext cx="5274310" cy="1654175"/>
+                    </a:xfrm>
+                    <a:prstGeom prst="rect">
+                      <a:avLst/>
+                    </a:prstGeom>
+                  </pic:spPr>
+                </pic:pic>
+              </a:graphicData>
+            </a:graphic>
+          </wp:inline>
+        </w:drawing>
+      </w:r>
+    </w:p>
+    <w:p>
+      <w:pPr>
+        <w:pStyle w:val="4"/>
+        <w:rPr>
+          <w:rFonts w:hint="eastAsia"/>
+        </w:rPr>
+      </w:pPr>
+      <w:r>
+        <w:rPr>
+          <w:rFonts w:hint="eastAsia"/>
+        </w:rPr>
+        <w:lastRenderedPageBreak/>
+        <w:t>添加订单</w:t>
+      </w:r>
+    </w:p>
+    <w:p>
+      <w:r>
+        <w:rPr>
+          <w:noProof/>
+        </w:rPr>
+        <w:drawing>
+          <wp:inline distT="0" distB="0" distL="0" distR="0" wp14:anchorId="1C0BB672" wp14:editId="16BE5AD9">
+            <wp:extent cx="5274310" cy="2642870"/>
+            <wp:effectExtent l="0" t="0" r="2540" b="5080"/>
+            <wp:docPr id="12" name="图片 12"/>
+            <wp:cNvGraphicFramePr>
+              <a:graphicFrameLocks xmlns:a="http://schemas.openxmlformats.org/drawingml/2006/main" noChangeAspect="1"/>
+            </wp:cNvGraphicFramePr>
+            <a:graphic xmlns:a="http://schemas.openxmlformats.org/drawingml/2006/main">
+              <a:graphicData uri="http://schemas.openxmlformats.org/drawingml/2006/picture">
+                <pic:pic xmlns:pic="http://schemas.openxmlformats.org/drawingml/2006/picture">
+                  <pic:nvPicPr>
+                    <pic:cNvPr id="1" name=""/>
+                    <pic:cNvPicPr/>
+                  </pic:nvPicPr>
+                  <pic:blipFill>
+                    <a:blip r:embed="rId10"/>
+                    <a:stretch>
+                      <a:fillRect/>
+                    </a:stretch>
+                  </pic:blipFill>
+                  <pic:spPr>
+                    <a:xfrm>
+                      <a:off x="0" y="0"/>
+                      <a:ext cx="5274310" cy="2642870"/>
+                    </a:xfrm>
+                    <a:prstGeom prst="rect">
+                      <a:avLst/>
+                    </a:prstGeom>
+                  </pic:spPr>
+                </pic:pic>
+              </a:graphicData>
+            </a:graphic>
+          </wp:inline>
+        </w:drawing>
+      </w:r>
+    </w:p>
+    <w:p>
+      <w:r>
+        <w:t>点击添加订单按钮</w:t>
+      </w:r>
+      <w:r>
+        <w:rPr>
+          <w:rFonts w:hint="eastAsia"/>
+        </w:rPr>
+        <w:t>，</w:t>
+      </w:r>
+      <w:r>
+        <w:t>输入</w:t>
+      </w:r>
+      <w:r>
+        <w:rPr>
+          <w:rFonts w:hint="eastAsia"/>
+        </w:rPr>
+        <w:t>“</w:t>
+      </w:r>
+      <w:r>
+        <w:t>订单名称</w:t>
+      </w:r>
+      <w:r>
+        <w:rPr>
+          <w:rFonts w:hint="eastAsia"/>
+        </w:rPr>
+        <w:t>”</w:t>
+      </w:r>
+      <w:r>
+        <w:t>和</w:t>
+      </w:r>
+      <w:r>
+        <w:rPr>
+          <w:rFonts w:hint="eastAsia"/>
+        </w:rPr>
+        <w:t>“</w:t>
+      </w:r>
+      <w:r>
+        <w:t>采购员</w:t>
+      </w:r>
+      <w:r>
+        <w:rPr>
+          <w:rFonts w:hint="eastAsia"/>
+        </w:rPr>
+        <w:t>”</w:t>
+      </w:r>
+      <w:r>
+        <w:t>名称</w:t>
+      </w:r>
+      <w:r>
+        <w:rPr>
+          <w:rFonts w:hint="eastAsia"/>
+        </w:rPr>
+        <w:t>，</w:t>
+      </w:r>
+      <w:r>
+        <w:t>点击</w:t>
+      </w:r>
+      <w:r>
+        <w:rPr>
+          <w:rFonts w:hint="eastAsia"/>
+        </w:rPr>
+        <w:t>“</w:t>
+      </w:r>
+      <w:r>
+        <w:t>下一步</w:t>
+      </w:r>
+      <w:r>
+        <w:rPr>
+          <w:rFonts w:hint="eastAsia"/>
+        </w:rPr>
+        <w:t>”</w:t>
+      </w:r>
+      <w:r>
+        <w:t>,</w:t>
+      </w:r>
+      <w:r>
+        <w:rPr>
+          <w:rFonts w:hint="eastAsia"/>
+        </w:rPr>
+        <w:t>系统会生成一个没有物品的订单，并自动调整至订单页面。</w:t>
+      </w:r>
+    </w:p>
+    <w:p>
+      <w:pPr>
+        <w:rPr>
+          <w:rFonts w:hint="eastAsia"/>
+        </w:rPr>
+      </w:pPr>
+      <w:r>
+        <w:rPr>
+          <w:noProof/>
+        </w:rPr>
+        <w:drawing>
+          <wp:inline distT="0" distB="0" distL="0" distR="0" wp14:anchorId="7107A92C" wp14:editId="247ABE40">
+            <wp:extent cx="5274310" cy="2863850"/>
+            <wp:effectExtent l="0" t="0" r="2540" b="0"/>
+            <wp:docPr id="13" name="图片 13"/>
+            <wp:cNvGraphicFramePr>
+              <a:graphicFrameLocks xmlns:a="http://schemas.openxmlformats.org/drawingml/2006/main" noChangeAspect="1"/>
+            </wp:cNvGraphicFramePr>
+            <a:graphic xmlns:a="http://schemas.openxmlformats.org/drawingml/2006/main">
+              <a:graphicData uri="http://schemas.openxmlformats.org/drawingml/2006/picture">
+                <pic:pic xmlns:pic="http://schemas.openxmlformats.org/drawingml/2006/picture">
+                  <pic:nvPicPr>
+                    <pic:cNvPr id="1" name=""/>
+                    <pic:cNvPicPr/>
+                  </pic:nvPicPr>
+                  <pic:blipFill>
+                    <a:blip r:embed="rId11"/>
+                    <a:stretch>
+                      <a:fillRect/>
+                    </a:stretch>
+                  </pic:blipFill>
+                  <pic:spPr>
+                    <a:xfrm>
+                      <a:off x="0" y="0"/>
+                      <a:ext cx="5274310" cy="2863850"/>
+                    </a:xfrm>
+                    <a:prstGeom prst="rect">
+                      <a:avLst/>
+                    </a:prstGeom>
+                  </pic:spPr>
+                </pic:pic>
+              </a:graphicData>
+            </a:graphic>
+          </wp:inline>
+        </w:drawing>
+      </w:r>
+      <w:r>
+        <w:rPr>
+          <w:rFonts w:hint="eastAsia"/>
+        </w:rPr>
+        <w:t>随后点击添加</w:t>
+      </w:r>
+      <w:r>
+        <w:rPr>
+          <w:rFonts w:hint="eastAsia"/>
+        </w:rPr>
+        <w:t>物品即可</w:t>
+      </w:r>
+      <w:r>
+        <w:rPr>
+          <w:rFonts w:hint="eastAsia"/>
+        </w:rPr>
+        <w:t>往订单中添加物品</w:t>
+      </w:r>
+      <w:r>
+        <w:rPr>
+          <w:rFonts w:hint="eastAsia"/>
+        </w:rPr>
+        <w:t>。</w:t>
+      </w:r>
+    </w:p>
+    <w:p>
+      <w:pPr>
+        <w:rPr>
+          <w:rFonts w:hint="eastAsia"/>
+        </w:rPr>
+      </w:pPr>
+      <w:r>
+        <w:rPr>
+          <w:rFonts w:hint="eastAsia"/>
+        </w:rPr>
+        <w:t>添加完成后，在订单页面点击订单页面最下方的“提交审批”即可提交给审批者</w:t>
+      </w:r>
+      <w:r>
+        <w:rPr>
+          <w:rFonts w:hint="eastAsia"/>
+        </w:rPr>
+        <w:t>账号</w:t>
+      </w:r>
       <w:bookmarkStart w:id="1" w:name="_GoBack"/>
       <w:bookmarkEnd w:id="1"/>
+      <w:r>
+        <w:rPr>
+          <w:rFonts w:hint="eastAsia"/>
+        </w:rPr>
+        <w:t>审批。</w:t>
+      </w:r>
     </w:p>
+    <w:p/>
     <w:sectPr>
       <w:pgSz w:w="11906" w:h="16838"/>
       <w:pgMar w:top="1440" w:right="1800" w:bottom="1440" w:left="1800" w:header="851" w:footer="992" w:gutter="0"/>
@@ -891,6 +1208,190 @@
     </w:p>
   </w:footnote>
 </w:footnotes>
+</file>
+
+<file path=word/numbering.xml><?xml version="1.0" encoding="utf-8"?>
+<w:numbering xmlns:wpc="http://schemas.microsoft.com/office/word/2010/wordprocessingCanvas" xmlns:mc="http://schemas.openxmlformats.org/markup-compatibility/2006" xmlns:o="urn:schemas-microsoft-com:office:office" xmlns:r="http://schemas.openxmlformats.org/officeDocument/2006/relationships" xmlns:m="http://schemas.openxmlformats.org/officeDocument/2006/math" xmlns:v="urn:schemas-microsoft-com:vml" xmlns:wp14="http://schemas.microsoft.com/office/word/2010/wordprocessingDrawing" xmlns:wp="http://schemas.openxmlformats.org/drawingml/2006/wordprocessingDrawing" xmlns:w10="urn:schemas-microsoft-com:office:word" xmlns:w="http://schemas.openxmlformats.org/wordprocessingml/2006/main" xmlns:w14="http://schemas.microsoft.com/office/word/2010/wordml" xmlns:w15="http://schemas.microsoft.com/office/word/2012/wordml" xmlns:wpg="http://schemas.microsoft.com/office/word/2010/wordprocessingGroup" xmlns:wpi="http://schemas.microsoft.com/office/word/2010/wordprocessingInk" xmlns:wne="http://schemas.microsoft.com/office/word/2006/wordml" xmlns:wps="http://schemas.microsoft.com/office/word/2010/wordprocessingShape" mc:Ignorable="w14 w15 wp14">
+  <w:abstractNum w:abstractNumId="0" w15:restartNumberingAfterBreak="0">
+    <w:nsid w:val="115B091D"/>
+    <w:multiLevelType w:val="multilevel"/>
+    <w:tmpl w:val="0409001D"/>
+    <w:lvl w:ilvl="0">
+      <w:start w:val="1"/>
+      <w:numFmt w:val="decimal"/>
+      <w:lvlText w:val="%1"/>
+      <w:lvlJc w:val="left"/>
+      <w:pPr>
+        <w:ind w:left="425" w:hanging="425"/>
+      </w:pPr>
+    </w:lvl>
+    <w:lvl w:ilvl="1">
+      <w:start w:val="1"/>
+      <w:numFmt w:val="decimal"/>
+      <w:lvlText w:val="%1.%2"/>
+      <w:lvlJc w:val="left"/>
+      <w:pPr>
+        <w:ind w:left="992" w:hanging="567"/>
+      </w:pPr>
+    </w:lvl>
+    <w:lvl w:ilvl="2">
+      <w:start w:val="1"/>
+      <w:numFmt w:val="decimal"/>
+      <w:lvlText w:val="%1.%2.%3"/>
+      <w:lvlJc w:val="left"/>
+      <w:pPr>
+        <w:ind w:left="1418" w:hanging="567"/>
+      </w:pPr>
+    </w:lvl>
+    <w:lvl w:ilvl="3">
+      <w:start w:val="1"/>
+      <w:numFmt w:val="decimal"/>
+      <w:lvlText w:val="%1.%2.%3.%4"/>
+      <w:lvlJc w:val="left"/>
+      <w:pPr>
+        <w:ind w:left="1984" w:hanging="708"/>
+      </w:pPr>
+    </w:lvl>
+    <w:lvl w:ilvl="4">
+      <w:start w:val="1"/>
+      <w:numFmt w:val="decimal"/>
+      <w:lvlText w:val="%1.%2.%3.%4.%5"/>
+      <w:lvlJc w:val="left"/>
+      <w:pPr>
+        <w:ind w:left="2551" w:hanging="850"/>
+      </w:pPr>
+    </w:lvl>
+    <w:lvl w:ilvl="5">
+      <w:start w:val="1"/>
+      <w:numFmt w:val="decimal"/>
+      <w:lvlText w:val="%1.%2.%3.%4.%5.%6"/>
+      <w:lvlJc w:val="left"/>
+      <w:pPr>
+        <w:ind w:left="3260" w:hanging="1134"/>
+      </w:pPr>
+    </w:lvl>
+    <w:lvl w:ilvl="6">
+      <w:start w:val="1"/>
+      <w:numFmt w:val="decimal"/>
+      <w:lvlText w:val="%1.%2.%3.%4.%5.%6.%7"/>
+      <w:lvlJc w:val="left"/>
+      <w:pPr>
+        <w:ind w:left="3827" w:hanging="1276"/>
+      </w:pPr>
+    </w:lvl>
+    <w:lvl w:ilvl="7">
+      <w:start w:val="1"/>
+      <w:numFmt w:val="decimal"/>
+      <w:lvlText w:val="%1.%2.%3.%4.%5.%6.%7.%8"/>
+      <w:lvlJc w:val="left"/>
+      <w:pPr>
+        <w:ind w:left="4394" w:hanging="1418"/>
+      </w:pPr>
+    </w:lvl>
+    <w:lvl w:ilvl="8">
+      <w:start w:val="1"/>
+      <w:numFmt w:val="decimal"/>
+      <w:lvlText w:val="%1.%2.%3.%4.%5.%6.%7.%8.%9"/>
+      <w:lvlJc w:val="left"/>
+      <w:pPr>
+        <w:ind w:left="5102" w:hanging="1700"/>
+      </w:pPr>
+    </w:lvl>
+  </w:abstractNum>
+  <w:abstractNum w:abstractNumId="1" w15:restartNumberingAfterBreak="0">
+    <w:nsid w:val="3E050670"/>
+    <w:multiLevelType w:val="hybridMultilevel"/>
+    <w:tmpl w:val="38800A9E"/>
+    <w:lvl w:ilvl="0" w:tplc="26ACE944">
+      <w:start w:val="1"/>
+      <w:numFmt w:val="chineseCountingThousand"/>
+      <w:pStyle w:val="2"/>
+      <w:lvlText w:val="%1、"/>
+      <w:lvlJc w:val="left"/>
+      <w:pPr>
+        <w:ind w:left="420" w:hanging="420"/>
+      </w:pPr>
+    </w:lvl>
+    <w:lvl w:ilvl="1" w:tplc="04090019" w:tentative="1">
+      <w:start w:val="1"/>
+      <w:numFmt w:val="lowerLetter"/>
+      <w:lvlText w:val="%2)"/>
+      <w:lvlJc w:val="left"/>
+      <w:pPr>
+        <w:ind w:left="840" w:hanging="420"/>
+      </w:pPr>
+    </w:lvl>
+    <w:lvl w:ilvl="2" w:tplc="0409001B" w:tentative="1">
+      <w:start w:val="1"/>
+      <w:numFmt w:val="lowerRoman"/>
+      <w:lvlText w:val="%3."/>
+      <w:lvlJc w:val="right"/>
+      <w:pPr>
+        <w:ind w:left="1260" w:hanging="420"/>
+      </w:pPr>
+    </w:lvl>
+    <w:lvl w:ilvl="3" w:tplc="0409000F" w:tentative="1">
+      <w:start w:val="1"/>
+      <w:numFmt w:val="decimal"/>
+      <w:lvlText w:val="%4."/>
+      <w:lvlJc w:val="left"/>
+      <w:pPr>
+        <w:ind w:left="1680" w:hanging="420"/>
+      </w:pPr>
+    </w:lvl>
+    <w:lvl w:ilvl="4" w:tplc="04090019" w:tentative="1">
+      <w:start w:val="1"/>
+      <w:numFmt w:val="lowerLetter"/>
+      <w:lvlText w:val="%5)"/>
+      <w:lvlJc w:val="left"/>
+      <w:pPr>
+        <w:ind w:left="2100" w:hanging="420"/>
+      </w:pPr>
+    </w:lvl>
+    <w:lvl w:ilvl="5" w:tplc="0409001B" w:tentative="1">
+      <w:start w:val="1"/>
+      <w:numFmt w:val="lowerRoman"/>
+      <w:lvlText w:val="%6."/>
+      <w:lvlJc w:val="right"/>
+      <w:pPr>
+        <w:ind w:left="2520" w:hanging="420"/>
+      </w:pPr>
+    </w:lvl>
+    <w:lvl w:ilvl="6" w:tplc="0409000F" w:tentative="1">
+      <w:start w:val="1"/>
+      <w:numFmt w:val="decimal"/>
+      <w:lvlText w:val="%7."/>
+      <w:lvlJc w:val="left"/>
+      <w:pPr>
+        <w:ind w:left="2940" w:hanging="420"/>
+      </w:pPr>
+    </w:lvl>
+    <w:lvl w:ilvl="7" w:tplc="04090019" w:tentative="1">
+      <w:start w:val="1"/>
+      <w:numFmt w:val="lowerLetter"/>
+      <w:lvlText w:val="%8)"/>
+      <w:lvlJc w:val="left"/>
+      <w:pPr>
+        <w:ind w:left="3360" w:hanging="420"/>
+      </w:pPr>
+    </w:lvl>
+    <w:lvl w:ilvl="8" w:tplc="0409001B" w:tentative="1">
+      <w:start w:val="1"/>
+      <w:numFmt w:val="lowerRoman"/>
+      <w:lvlText w:val="%9."/>
+      <w:lvlJc w:val="right"/>
+      <w:pPr>
+        <w:ind w:left="3780" w:hanging="420"/>
+      </w:pPr>
+    </w:lvl>
+  </w:abstractNum>
+  <w:num w:numId="1">
+    <w:abstractNumId w:val="0"/>
+  </w:num>
+  <w:num w:numId="2">
+    <w:abstractNumId w:val="1"/>
+  </w:num>
+</w:numbering>
 </file>
 
 <file path=word/styles.xml><?xml version="1.0" encoding="utf-8"?>
@@ -1295,11 +1796,12 @@
     <w:link w:val="1Char"/>
     <w:uiPriority w:val="9"/>
     <w:qFormat/>
-    <w:rsid w:val="00494761"/>
+    <w:rsid w:val="002263F7"/>
     <w:pPr>
       <w:keepNext/>
       <w:keepLines/>
       <w:spacing w:before="340" w:after="330" w:line="578" w:lineRule="auto"/>
+      <w:jc w:val="center"/>
       <w:outlineLvl w:val="0"/>
     </w:pPr>
     <w:rPr>
@@ -1308,6 +1810,77 @@
       <w:kern w:val="44"/>
       <w:sz w:val="44"/>
       <w:szCs w:val="44"/>
+    </w:rPr>
+  </w:style>
+  <w:style w:type="paragraph" w:styleId="2">
+    <w:name w:val="heading 2"/>
+    <w:basedOn w:val="a"/>
+    <w:next w:val="a"/>
+    <w:link w:val="2Char"/>
+    <w:uiPriority w:val="9"/>
+    <w:unhideWhenUsed/>
+    <w:qFormat/>
+    <w:rsid w:val="002263F7"/>
+    <w:pPr>
+      <w:keepNext/>
+      <w:keepLines/>
+      <w:numPr>
+        <w:numId w:val="2"/>
+      </w:numPr>
+      <w:spacing w:before="260" w:after="260" w:line="416" w:lineRule="auto"/>
+      <w:outlineLvl w:val="1"/>
+    </w:pPr>
+    <w:rPr>
+      <w:rFonts w:asciiTheme="majorHAnsi" w:eastAsiaTheme="majorEastAsia" w:hAnsiTheme="majorHAnsi" w:cstheme="majorBidi"/>
+      <w:b/>
+      <w:bCs/>
+      <w:sz w:val="32"/>
+      <w:szCs w:val="32"/>
+    </w:rPr>
+  </w:style>
+  <w:style w:type="paragraph" w:styleId="3">
+    <w:name w:val="heading 3"/>
+    <w:basedOn w:val="a"/>
+    <w:next w:val="a"/>
+    <w:link w:val="3Char"/>
+    <w:uiPriority w:val="9"/>
+    <w:unhideWhenUsed/>
+    <w:qFormat/>
+    <w:rsid w:val="00546BA6"/>
+    <w:pPr>
+      <w:keepNext/>
+      <w:keepLines/>
+      <w:spacing w:before="260" w:after="260" w:line="416" w:lineRule="auto"/>
+      <w:outlineLvl w:val="2"/>
+    </w:pPr>
+    <w:rPr>
+      <w:b/>
+      <w:bCs/>
+      <w:sz w:val="32"/>
+      <w:szCs w:val="32"/>
+    </w:rPr>
+  </w:style>
+  <w:style w:type="paragraph" w:styleId="4">
+    <w:name w:val="heading 4"/>
+    <w:basedOn w:val="a"/>
+    <w:next w:val="a"/>
+    <w:link w:val="4Char"/>
+    <w:uiPriority w:val="9"/>
+    <w:unhideWhenUsed/>
+    <w:qFormat/>
+    <w:rsid w:val="0040205B"/>
+    <w:pPr>
+      <w:keepNext/>
+      <w:keepLines/>
+      <w:spacing w:before="280" w:after="290" w:line="376" w:lineRule="auto"/>
+      <w:outlineLvl w:val="3"/>
+    </w:pPr>
+    <w:rPr>
+      <w:rFonts w:asciiTheme="majorHAnsi" w:eastAsiaTheme="majorEastAsia" w:hAnsiTheme="majorHAnsi" w:cstheme="majorBidi"/>
+      <w:b/>
+      <w:bCs/>
+      <w:sz w:val="28"/>
+      <w:szCs w:val="28"/>
     </w:rPr>
   </w:style>
   <w:style w:type="character" w:default="1" w:styleId="a0">
@@ -1407,13 +1980,64 @@
     <w:basedOn w:val="a0"/>
     <w:link w:val="1"/>
     <w:uiPriority w:val="9"/>
-    <w:rsid w:val="00494761"/>
+    <w:rsid w:val="002263F7"/>
     <w:rPr>
       <w:b/>
       <w:bCs/>
       <w:kern w:val="44"/>
       <w:sz w:val="44"/>
       <w:szCs w:val="44"/>
+    </w:rPr>
+  </w:style>
+  <w:style w:type="paragraph" w:styleId="a5">
+    <w:name w:val="No Spacing"/>
+    <w:uiPriority w:val="1"/>
+    <w:qFormat/>
+    <w:rsid w:val="002263F7"/>
+    <w:pPr>
+      <w:widowControl w:val="0"/>
+      <w:jc w:val="both"/>
+    </w:pPr>
+  </w:style>
+  <w:style w:type="character" w:customStyle="1" w:styleId="2Char">
+    <w:name w:val="标题 2 Char"/>
+    <w:basedOn w:val="a0"/>
+    <w:link w:val="2"/>
+    <w:uiPriority w:val="9"/>
+    <w:rsid w:val="002263F7"/>
+    <w:rPr>
+      <w:rFonts w:asciiTheme="majorHAnsi" w:eastAsiaTheme="majorEastAsia" w:hAnsiTheme="majorHAnsi" w:cstheme="majorBidi"/>
+      <w:b/>
+      <w:bCs/>
+      <w:sz w:val="32"/>
+      <w:szCs w:val="32"/>
+    </w:rPr>
+  </w:style>
+  <w:style w:type="character" w:customStyle="1" w:styleId="3Char">
+    <w:name w:val="标题 3 Char"/>
+    <w:basedOn w:val="a0"/>
+    <w:link w:val="3"/>
+    <w:uiPriority w:val="9"/>
+    <w:rsid w:val="00546BA6"/>
+    <w:rPr>
+      <w:b/>
+      <w:bCs/>
+      <w:sz w:val="32"/>
+      <w:szCs w:val="32"/>
+    </w:rPr>
+  </w:style>
+  <w:style w:type="character" w:customStyle="1" w:styleId="4Char">
+    <w:name w:val="标题 4 Char"/>
+    <w:basedOn w:val="a0"/>
+    <w:link w:val="4"/>
+    <w:uiPriority w:val="9"/>
+    <w:rsid w:val="0040205B"/>
+    <w:rPr>
+      <w:rFonts w:asciiTheme="majorHAnsi" w:eastAsiaTheme="majorEastAsia" w:hAnsiTheme="majorHAnsi" w:cstheme="majorBidi"/>
+      <w:b/>
+      <w:bCs/>
+      <w:sz w:val="28"/>
+      <w:szCs w:val="28"/>
     </w:rPr>
   </w:style>
 </w:styles>
@@ -1685,7 +2309,7 @@
 </file>
 
 <file path=customXml/itemProps1.xml><?xml version="1.0" encoding="utf-8"?>
-<ds:datastoreItem xmlns:ds="http://schemas.openxmlformats.org/officeDocument/2006/customXml" ds:itemID="{D41C3ADB-97C9-4D78-94CB-09DDB7BD98C1}">
+<ds:datastoreItem xmlns:ds="http://schemas.openxmlformats.org/officeDocument/2006/customXml" ds:itemID="{1FC8C14A-E834-4035-BE62-B104047999C2}">
   <ds:schemaRefs>
     <ds:schemaRef ds:uri="http://schemas.openxmlformats.org/officeDocument/2006/bibliography"/>
   </ds:schemaRefs>

</xml_diff>